<commit_message>
fix errors in P unit
</commit_message>
<xml_diff>
--- a/Evidence_for_Project_Unit.docx
+++ b/Evidence_for_Project_Unit.docx
@@ -942,16 +942,19 @@
     </w:p>
     <w:p/>
     <w:p>
+      <w:pPr>
+        <w:jc w:val="center"/>
+      </w:pPr>
       <w:r>
         <w:rPr>
           <w:noProof/>
           <w:lang w:eastAsia="en-GB"/>
         </w:rPr>
         <w:drawing>
-          <wp:inline distT="0" distB="0" distL="0" distR="0" wp14:anchorId="74F79045" wp14:editId="53061AB9">
-            <wp:extent cx="5756910" cy="4195445"/>
-            <wp:effectExtent l="0" t="0" r="8890" b="0"/>
-            <wp:docPr id="2" name="Picture 2"/>
+          <wp:inline distT="0" distB="0" distL="0" distR="0" wp14:anchorId="2DF35154" wp14:editId="2AC46F2F">
+            <wp:extent cx="5320810" cy="4123540"/>
+            <wp:effectExtent l="0" t="0" r="0" b="0"/>
+            <wp:docPr id="5" name="Picture 5"/>
             <wp:cNvGraphicFramePr>
               <a:graphicFrameLocks xmlns:a="http://schemas.openxmlformats.org/drawingml/2006/main" noChangeAspect="1"/>
             </wp:cNvGraphicFramePr>
@@ -959,7 +962,7 @@
               <a:graphicData uri="http://schemas.openxmlformats.org/drawingml/2006/picture">
                 <pic:pic xmlns:pic="http://schemas.openxmlformats.org/drawingml/2006/picture">
                   <pic:nvPicPr>
-                    <pic:cNvPr id="2" name="P18_1.png"/>
+                    <pic:cNvPr id="5" name="P18 1.png"/>
                     <pic:cNvPicPr/>
                   </pic:nvPicPr>
                   <pic:blipFill>
@@ -977,7 +980,7 @@
                   <pic:spPr>
                     <a:xfrm>
                       <a:off x="0" y="0"/>
-                      <a:ext cx="5756910" cy="4195445"/>
+                      <a:ext cx="5348966" cy="4145361"/>
                     </a:xfrm>
                     <a:prstGeom prst="rect">
                       <a:avLst/>
@@ -995,17 +998,16 @@
       <w:pPr>
         <w:jc w:val="center"/>
       </w:pPr>
-      <w:bookmarkStart w:id="0" w:name="_GoBack"/>
       <w:r>
         <w:rPr>
           <w:noProof/>
           <w:lang w:eastAsia="en-GB"/>
         </w:rPr>
         <w:drawing>
-          <wp:inline distT="0" distB="0" distL="0" distR="0" wp14:anchorId="48553B86" wp14:editId="7D9C6BEA">
-            <wp:extent cx="5756910" cy="4051300"/>
-            <wp:effectExtent l="0" t="0" r="8890" b="12700"/>
-            <wp:docPr id="4" name="Picture 4"/>
+          <wp:inline distT="0" distB="0" distL="0" distR="0" wp14:anchorId="2994875A" wp14:editId="104065EF">
+            <wp:extent cx="5320810" cy="4095368"/>
+            <wp:effectExtent l="0" t="0" r="0" b="0"/>
+            <wp:docPr id="6" name="Picture 6"/>
             <wp:cNvGraphicFramePr>
               <a:graphicFrameLocks xmlns:a="http://schemas.openxmlformats.org/drawingml/2006/main" noChangeAspect="1"/>
             </wp:cNvGraphicFramePr>
@@ -1013,7 +1015,7 @@
               <a:graphicData uri="http://schemas.openxmlformats.org/drawingml/2006/picture">
                 <pic:pic xmlns:pic="http://schemas.openxmlformats.org/drawingml/2006/picture">
                   <pic:nvPicPr>
-                    <pic:cNvPr id="4" name="P18_2.png"/>
+                    <pic:cNvPr id="6" name="P18 2.png"/>
                     <pic:cNvPicPr/>
                   </pic:nvPicPr>
                   <pic:blipFill>
@@ -1031,7 +1033,7 @@
                   <pic:spPr>
                     <a:xfrm>
                       <a:off x="0" y="0"/>
-                      <a:ext cx="5756910" cy="4051300"/>
+                      <a:ext cx="5359514" cy="4125158"/>
                     </a:xfrm>
                     <a:prstGeom prst="rect">
                       <a:avLst/>
@@ -1043,7 +1045,16 @@
           </wp:inline>
         </w:drawing>
       </w:r>
+    </w:p>
+    <w:p>
+      <w:bookmarkStart w:id="0" w:name="_GoBack"/>
       <w:bookmarkEnd w:id="0"/>
+    </w:p>
+    <w:p/>
+    <w:p>
+      <w:pPr>
+        <w:jc w:val="center"/>
+      </w:pPr>
     </w:p>
     <w:sectPr>
       <w:pgSz w:w="11900" w:h="16840"/>
@@ -1068,7 +1079,7 @@
     </w:rPrDefault>
     <w:pPrDefault/>
   </w:docDefaults>
-  <w:latentStyles w:defLockedState="0" w:defUIPriority="99" w:defSemiHidden="0" w:defUnhideWhenUsed="0" w:defQFormat="0" w:count="380">
+  <w:latentStyles w:defLockedState="0" w:defUIPriority="99" w:defSemiHidden="0" w:defUnhideWhenUsed="0" w:defQFormat="0" w:count="382">
     <w:lsdException w:name="Normal" w:uiPriority="0" w:qFormat="1"/>
     <w:lsdException w:name="heading 1" w:uiPriority="9" w:qFormat="1"/>
     <w:lsdException w:name="heading 2" w:semiHidden="1" w:uiPriority="9" w:unhideWhenUsed="1" w:qFormat="1"/>
@@ -1174,7 +1185,6 @@
     <w:lsdException w:name="HTML Sample" w:semiHidden="1" w:unhideWhenUsed="1"/>
     <w:lsdException w:name="HTML Typewriter" w:semiHidden="1" w:unhideWhenUsed="1"/>
     <w:lsdException w:name="HTML Variable" w:semiHidden="1" w:unhideWhenUsed="1"/>
-    <w:lsdException w:name="Normal Table" w:semiHidden="1" w:unhideWhenUsed="1"/>
     <w:lsdException w:name="annotation subject" w:semiHidden="1" w:unhideWhenUsed="1"/>
     <w:lsdException w:name="No List" w:semiHidden="1" w:unhideWhenUsed="1"/>
     <w:lsdException w:name="Outline List 1" w:semiHidden="1" w:unhideWhenUsed="1"/>
@@ -1220,11 +1230,9 @@
     <w:lsdException w:name="Table Subtle 1" w:semiHidden="1" w:unhideWhenUsed="1"/>
     <w:lsdException w:name="Table Subtle 2" w:semiHidden="1" w:unhideWhenUsed="1"/>
     <w:lsdException w:name="Table Web 1" w:semiHidden="1" w:unhideWhenUsed="1"/>
-    <w:lsdException w:name="Table Web 2" w:semiHidden="1" w:unhideWhenUsed="1"/>
     <w:lsdException w:name="Table Web 3" w:semiHidden="1" w:unhideWhenUsed="1"/>
     <w:lsdException w:name="Balloon Text" w:semiHidden="1" w:unhideWhenUsed="1"/>
     <w:lsdException w:name="Table Grid" w:uiPriority="39"/>
-    <w:lsdException w:name="Table Theme" w:semiHidden="1" w:unhideWhenUsed="1"/>
     <w:lsdException w:name="Note Level 1" w:semiHidden="1" w:unhideWhenUsed="1"/>
     <w:lsdException w:name="Note Level 2" w:semiHidden="1" w:unhideWhenUsed="1"/>
     <w:lsdException w:name="Note Level 3" w:semiHidden="1" w:unhideWhenUsed="1"/>
@@ -1449,6 +1457,8 @@
     <w:lsdException w:name="List Table 5 Dark Accent 6" w:uiPriority="50"/>
     <w:lsdException w:name="List Table 6 Colorful Accent 6" w:uiPriority="51"/>
     <w:lsdException w:name="List Table 7 Colorful Accent 6" w:uiPriority="52"/>
+    <w:lsdException w:name="Mention" w:semiHidden="1" w:unhideWhenUsed="1"/>
+    <w:lsdException w:name="Smart Hyperlink" w:semiHidden="1" w:unhideWhenUsed="1"/>
   </w:latentStyles>
   <w:style w:type="paragraph" w:default="1" w:styleId="Normal">
     <w:name w:val="Normal"/>

</xml_diff>